<commit_message>
esto también  fue de narrativa
</commit_message>
<xml_diff>
--- a/Personaje.docx
+++ b/Personaje.docx
@@ -4,12 +4,257 @@
   <w:body>
     <w:p>
       <w:r>
-        <w:t xml:space="preserve">Personaje </w:t>
+        <w:t>Sinopsis argumental</w:t>
       </w:r>
     </w:p>
     <w:p/>
+    <w:p>
+      <w:r>
+        <w:t xml:space="preserve">Planeta detenido de </w:t>
+      </w:r>
+      <w:proofErr w:type="spellStart"/>
+      <w:r>
+        <w:t>Despharmos</w:t>
+      </w:r>
+      <w:proofErr w:type="spellEnd"/>
+      <w:r>
+        <w:t xml:space="preserve">, año 249 posterior a la ruptura espacio temporal que separó el sistema solar de </w:t>
+      </w:r>
+      <w:proofErr w:type="spellStart"/>
+      <w:r>
+        <w:t>Despharmos</w:t>
+      </w:r>
+      <w:proofErr w:type="spellEnd"/>
+      <w:r>
+        <w:t xml:space="preserve"> del resto del universo.</w:t>
+      </w:r>
+    </w:p>
+    <w:p>
+      <w:r>
+        <w:t xml:space="preserve">La ciudad principal esta a solo unos meses de celebrar el </w:t>
+      </w:r>
+      <w:r>
+        <w:t>250 aniversario de</w:t>
+      </w:r>
+      <w:r>
+        <w:t xml:space="preserve"> la unión </w:t>
+      </w:r>
+      <w:r>
+        <w:t xml:space="preserve">de las </w:t>
+      </w:r>
+      <w:r>
+        <w:t>13 especies.</w:t>
+      </w:r>
+    </w:p>
+    <w:p>
+      <w:r>
+        <w:t xml:space="preserve">Las dos compañías más importantes del planeta </w:t>
+      </w:r>
+      <w:proofErr w:type="spellStart"/>
+      <w:r>
+        <w:t>Horizon</w:t>
+      </w:r>
+      <w:proofErr w:type="spellEnd"/>
+      <w:r>
+        <w:t xml:space="preserve"> </w:t>
+      </w:r>
+      <w:r>
+        <w:t xml:space="preserve">(Misión, encontrar una forma de escapar del sistema solar detenido) </w:t>
+      </w:r>
+      <w:r>
+        <w:t xml:space="preserve">y </w:t>
+      </w:r>
+      <w:proofErr w:type="spellStart"/>
+      <w:r>
+        <w:t>RoboTech</w:t>
+      </w:r>
+      <w:proofErr w:type="spellEnd"/>
+      <w:r>
+        <w:t xml:space="preserve"> </w:t>
+      </w:r>
+      <w:r>
+        <w:t xml:space="preserve">(Mejorar la forma de vida de las personas con la ayuda de máquinas) </w:t>
+      </w:r>
+      <w:r>
+        <w:t xml:space="preserve">preparan </w:t>
+      </w:r>
+      <w:r>
+        <w:t xml:space="preserve">un gran anuncio para población el día del festival. Sin </w:t>
+      </w:r>
+      <w:r>
+        <w:t>embargo,</w:t>
+      </w:r>
+      <w:r>
+        <w:t xml:space="preserve"> no todo va miel sobre hojuelas. Durante los últimos meses, varios científicos de </w:t>
+      </w:r>
+      <w:proofErr w:type="spellStart"/>
+      <w:r>
+        <w:t>Horizon</w:t>
+      </w:r>
+      <w:proofErr w:type="spellEnd"/>
+      <w:r>
+        <w:t xml:space="preserve"> estuvieron desapareciendo o murieron de forma </w:t>
+      </w:r>
+      <w:r>
+        <w:t>sospechosa,</w:t>
+      </w:r>
+      <w:r>
+        <w:t xml:space="preserve"> dando una ventaja a </w:t>
+      </w:r>
+      <w:proofErr w:type="spellStart"/>
+      <w:r>
+        <w:t>Robotech</w:t>
+      </w:r>
+      <w:proofErr w:type="spellEnd"/>
+      <w:r>
+        <w:t xml:space="preserve"> ante el mercado.</w:t>
+      </w:r>
+    </w:p>
+    <w:p>
+      <w:r>
+        <w:t xml:space="preserve">Steven, exmilitar y ahora investigador privado </w:t>
+      </w:r>
+      <w:r>
+        <w:t>empiezan</w:t>
+      </w:r>
+      <w:r>
+        <w:t xml:space="preserve"> a investigar el caso, encontrando un patrón que lo lleva a descubrir que la siguiente victima será un joven reportero </w:t>
+      </w:r>
+      <w:r>
+        <w:t xml:space="preserve">el cual, </w:t>
+      </w:r>
+      <w:r>
+        <w:t>recibió una USB de uno de los científicos que murieron</w:t>
+      </w:r>
+      <w:r>
+        <w:t xml:space="preserve"> </w:t>
+      </w:r>
+      <w:r>
+        <w:t xml:space="preserve">y que </w:t>
+      </w:r>
+      <w:r>
+        <w:t>tiene la clave para descubrir la complicada conspiración que existe en</w:t>
+      </w:r>
+      <w:r>
+        <w:t>tre</w:t>
+      </w:r>
+      <w:r>
+        <w:t xml:space="preserve"> los dueños de las compañías</w:t>
+      </w:r>
+      <w:r>
+        <w:t>,</w:t>
+      </w:r>
+      <w:r>
+        <w:t xml:space="preserve"> Mario Castaño </w:t>
+      </w:r>
+      <w:r>
+        <w:t xml:space="preserve">dueño de </w:t>
+      </w:r>
+      <w:proofErr w:type="spellStart"/>
+      <w:r>
+        <w:t>Robotech</w:t>
+      </w:r>
+      <w:proofErr w:type="spellEnd"/>
+      <w:r>
+        <w:t xml:space="preserve"> </w:t>
+      </w:r>
+      <w:r>
+        <w:t>y Rafael J. Magno</w:t>
+      </w:r>
+      <w:r>
+        <w:t xml:space="preserve"> dueño de </w:t>
+      </w:r>
+      <w:proofErr w:type="spellStart"/>
+      <w:r>
+        <w:t>Hotizon</w:t>
+      </w:r>
+      <w:proofErr w:type="spellEnd"/>
+      <w:r>
+        <w:t>.</w:t>
+      </w:r>
+    </w:p>
+    <w:p>
+      <w:r>
+        <w:t xml:space="preserve">Tras salvar a Daniel Pala, “el reportero” de un intento de asesinato, ambos formarán equipo </w:t>
+      </w:r>
+      <w:r>
+        <w:t>al descubrir</w:t>
+      </w:r>
+      <w:r>
+        <w:t xml:space="preserve"> que </w:t>
+      </w:r>
+      <w:proofErr w:type="spellStart"/>
+      <w:r>
+        <w:t>Robotech</w:t>
+      </w:r>
+      <w:proofErr w:type="spellEnd"/>
+      <w:r>
+        <w:t xml:space="preserve"> planea dominar el mundo con un ejército de máquinas el día de</w:t>
+      </w:r>
+      <w:r>
+        <w:t>l aniversario</w:t>
+      </w:r>
+      <w:r>
+        <w:t xml:space="preserve">. Para evitarlo Steven y Daniel se </w:t>
+      </w:r>
+      <w:r>
+        <w:t>infiltrarán</w:t>
+      </w:r>
+      <w:r>
+        <w:t xml:space="preserve"> en </w:t>
+      </w:r>
+      <w:proofErr w:type="spellStart"/>
+      <w:r>
+        <w:t>Robotech</w:t>
+      </w:r>
+      <w:proofErr w:type="spellEnd"/>
+      <w:r>
+        <w:t xml:space="preserve"> </w:t>
+      </w:r>
+      <w:r>
+        <w:t xml:space="preserve">para detener el plan de Mario con lo que ellos creen es </w:t>
+      </w:r>
+      <w:r>
+        <w:t>el</w:t>
+      </w:r>
+      <w:r>
+        <w:t xml:space="preserve"> virus </w:t>
+      </w:r>
+      <w:proofErr w:type="spellStart"/>
+      <w:r>
+        <w:t>informatico</w:t>
+      </w:r>
+      <w:proofErr w:type="spellEnd"/>
+      <w:r>
+        <w:t xml:space="preserve"> que evitara la rebelión. </w:t>
+      </w:r>
+      <w:r>
+        <w:t xml:space="preserve">Sin </w:t>
+      </w:r>
+      <w:r>
+        <w:t>embargo,</w:t>
+      </w:r>
+      <w:r>
+        <w:t xml:space="preserve"> al llegar a la computadora principal de la compañía </w:t>
+      </w:r>
+      <w:r>
+        <w:t xml:space="preserve">e iniciar el virus, Steven se revela como un contratado de Rafael. Su plan era crear un enemigo común para las especies del planeta, Mario y sus invenciones, para generar un odio por las maquinas, y obligarlos a buscar a toda rehacer el evento que los había dejado varados hace 250 año, Sin saber, a donde los llevará esta vez. </w:t>
+      </w:r>
+    </w:p>
+    <w:p>
+      <w:pPr>
+        <w:rPr>
+          <w:u w:val="single"/>
+          <w:lang w:val="en-US"/>
+        </w:rPr>
+      </w:pPr>
+      <w:r>
+        <w:t>Una vez Daniel se da cuenta del plan huye junto con Mario para Intentar detener a las maquinas y evitar que reactiven el portal, ya que Mario sabe que significaría la muerte de todos los habitantes de su mundo.</w:t>
+      </w:r>
+    </w:p>
     <w:p/>
     <w:sectPr>
+      <w:headerReference w:type="default" r:id="rId6"/>
       <w:pgSz w:w="12240" w:h="15840"/>
       <w:pgMar w:top="1417" w:right="1701" w:bottom="1417" w:left="1701" w:header="708" w:footer="708" w:gutter="0"/>
       <w:cols w:space="708"/>
@@ -17,6 +262,78 @@
     </w:sectPr>
   </w:body>
 </w:document>
+</file>
+
+<file path=word/endnotes.xml><?xml version="1.0" encoding="utf-8"?>
+<w:endnotes xmlns:wpc="http://schemas.microsoft.com/office/word/2010/wordprocessingCanvas" xmlns:cx="http://schemas.microsoft.com/office/drawing/2014/chartex" xmlns:cx1="http://schemas.microsoft.com/office/drawing/2015/9/8/chartex" xmlns:cx2="http://schemas.microsoft.com/office/drawing/2015/10/21/chartex" xmlns:cx3="http://schemas.microsoft.com/office/drawing/2016/5/9/chartex" xmlns:cx4="http://schemas.microsoft.com/office/drawing/2016/5/10/chartex" xmlns:cx5="http://schemas.microsoft.com/office/drawing/2016/5/11/chartex" xmlns:cx6="http://schemas.microsoft.com/office/drawing/2016/5/12/chartex" xmlns:cx7="http://schemas.microsoft.com/office/drawing/2016/5/13/chartex" xmlns:cx8="http://schemas.microsoft.com/office/drawing/2016/5/14/chartex" xmlns:mc="http://schemas.openxmlformats.org/markup-compatibility/2006" xmlns:aink="http://schemas.microsoft.com/office/drawing/2016/ink" xmlns:am3d="http://schemas.microsoft.com/office/drawing/2017/model3d" xmlns:o="urn:schemas-microsoft-com:office:office" xmlns:oel="http://schemas.microsoft.com/office/2019/extlst" xmlns:r="http://schemas.openxmlformats.org/officeDocument/2006/relationships" xmlns:m="http://schemas.openxmlformats.org/officeDocument/2006/math" xmlns:v="urn:schemas-microsoft-com:vml" xmlns:wp14="http://schemas.microsoft.com/office/word/2010/wordprocessingDrawing" xmlns:wp="http://schemas.openxmlformats.org/drawingml/2006/wordprocessingDrawing" xmlns:w10="urn:schemas-microsoft-com:office:word" xmlns:w="http://schemas.openxmlformats.org/wordprocessingml/2006/main" xmlns:w14="http://schemas.microsoft.com/office/word/2010/wordml" xmlns:w15="http://schemas.microsoft.com/office/word/2012/wordml" xmlns:w16cex="http://schemas.microsoft.com/office/word/2018/wordml/cex" xmlns:w16cid="http://schemas.microsoft.com/office/word/2016/wordml/cid" xmlns:w16="http://schemas.microsoft.com/office/word/2018/wordml" xmlns:w16sdtdh="http://schemas.microsoft.com/office/word/2020/wordml/sdtdatahash" xmlns:w16se="http://schemas.microsoft.com/office/word/2015/wordml/symex" xmlns:wpg="http://schemas.microsoft.com/office/word/2010/wordprocessingGroup" xmlns:wpi="http://schemas.microsoft.com/office/word/2010/wordprocessingInk" xmlns:wne="http://schemas.microsoft.com/office/word/2006/wordml" xmlns:wps="http://schemas.microsoft.com/office/word/2010/wordprocessingShape" mc:Ignorable="w14 w15 w16se w16cid w16 w16cex w16sdtdh wp14">
+  <w:endnote w:type="separator" w:id="-1">
+    <w:p>
+      <w:pPr>
+        <w:spacing w:after="0" w:line="240" w:lineRule="auto"/>
+      </w:pPr>
+      <w:r>
+        <w:separator/>
+      </w:r>
+    </w:p>
+  </w:endnote>
+  <w:endnote w:type="continuationSeparator" w:id="0">
+    <w:p>
+      <w:pPr>
+        <w:spacing w:after="0" w:line="240" w:lineRule="auto"/>
+      </w:pPr>
+      <w:r>
+        <w:continuationSeparator/>
+      </w:r>
+    </w:p>
+  </w:endnote>
+</w:endnotes>
+</file>
+
+<file path=word/footnotes.xml><?xml version="1.0" encoding="utf-8"?>
+<w:footnotes xmlns:wpc="http://schemas.microsoft.com/office/word/2010/wordprocessingCanvas" xmlns:cx="http://schemas.microsoft.com/office/drawing/2014/chartex" xmlns:cx1="http://schemas.microsoft.com/office/drawing/2015/9/8/chartex" xmlns:cx2="http://schemas.microsoft.com/office/drawing/2015/10/21/chartex" xmlns:cx3="http://schemas.microsoft.com/office/drawing/2016/5/9/chartex" xmlns:cx4="http://schemas.microsoft.com/office/drawing/2016/5/10/chartex" xmlns:cx5="http://schemas.microsoft.com/office/drawing/2016/5/11/chartex" xmlns:cx6="http://schemas.microsoft.com/office/drawing/2016/5/12/chartex" xmlns:cx7="http://schemas.microsoft.com/office/drawing/2016/5/13/chartex" xmlns:cx8="http://schemas.microsoft.com/office/drawing/2016/5/14/chartex" xmlns:mc="http://schemas.openxmlformats.org/markup-compatibility/2006" xmlns:aink="http://schemas.microsoft.com/office/drawing/2016/ink" xmlns:am3d="http://schemas.microsoft.com/office/drawing/2017/model3d" xmlns:o="urn:schemas-microsoft-com:office:office" xmlns:oel="http://schemas.microsoft.com/office/2019/extlst" xmlns:r="http://schemas.openxmlformats.org/officeDocument/2006/relationships" xmlns:m="http://schemas.openxmlformats.org/officeDocument/2006/math" xmlns:v="urn:schemas-microsoft-com:vml" xmlns:wp14="http://schemas.microsoft.com/office/word/2010/wordprocessingDrawing" xmlns:wp="http://schemas.openxmlformats.org/drawingml/2006/wordprocessingDrawing" xmlns:w10="urn:schemas-microsoft-com:office:word" xmlns:w="http://schemas.openxmlformats.org/wordprocessingml/2006/main" xmlns:w14="http://schemas.microsoft.com/office/word/2010/wordml" xmlns:w15="http://schemas.microsoft.com/office/word/2012/wordml" xmlns:w16cex="http://schemas.microsoft.com/office/word/2018/wordml/cex" xmlns:w16cid="http://schemas.microsoft.com/office/word/2016/wordml/cid" xmlns:w16="http://schemas.microsoft.com/office/word/2018/wordml" xmlns:w16sdtdh="http://schemas.microsoft.com/office/word/2020/wordml/sdtdatahash" xmlns:w16se="http://schemas.microsoft.com/office/word/2015/wordml/symex" xmlns:wpg="http://schemas.microsoft.com/office/word/2010/wordprocessingGroup" xmlns:wpi="http://schemas.microsoft.com/office/word/2010/wordprocessingInk" xmlns:wne="http://schemas.microsoft.com/office/word/2006/wordml" xmlns:wps="http://schemas.microsoft.com/office/word/2010/wordprocessingShape" mc:Ignorable="w14 w15 w16se w16cid w16 w16cex w16sdtdh wp14">
+  <w:footnote w:type="separator" w:id="-1">
+    <w:p>
+      <w:pPr>
+        <w:spacing w:after="0" w:line="240" w:lineRule="auto"/>
+      </w:pPr>
+      <w:r>
+        <w:separator/>
+      </w:r>
+    </w:p>
+  </w:footnote>
+  <w:footnote w:type="continuationSeparator" w:id="0">
+    <w:p>
+      <w:pPr>
+        <w:spacing w:after="0" w:line="240" w:lineRule="auto"/>
+      </w:pPr>
+      <w:r>
+        <w:continuationSeparator/>
+      </w:r>
+    </w:p>
+  </w:footnote>
+</w:footnotes>
+</file>
+
+<file path=word/header1.xml><?xml version="1.0" encoding="utf-8"?>
+<w:hdr xmlns:wpc="http://schemas.microsoft.com/office/word/2010/wordprocessingCanvas" xmlns:cx="http://schemas.microsoft.com/office/drawing/2014/chartex" xmlns:cx1="http://schemas.microsoft.com/office/drawing/2015/9/8/chartex" xmlns:cx2="http://schemas.microsoft.com/office/drawing/2015/10/21/chartex" xmlns:cx3="http://schemas.microsoft.com/office/drawing/2016/5/9/chartex" xmlns:cx4="http://schemas.microsoft.com/office/drawing/2016/5/10/chartex" xmlns:cx5="http://schemas.microsoft.com/office/drawing/2016/5/11/chartex" xmlns:cx6="http://schemas.microsoft.com/office/drawing/2016/5/12/chartex" xmlns:cx7="http://schemas.microsoft.com/office/drawing/2016/5/13/chartex" xmlns:cx8="http://schemas.microsoft.com/office/drawing/2016/5/14/chartex" xmlns:mc="http://schemas.openxmlformats.org/markup-compatibility/2006" xmlns:aink="http://schemas.microsoft.com/office/drawing/2016/ink" xmlns:am3d="http://schemas.microsoft.com/office/drawing/2017/model3d" xmlns:o="urn:schemas-microsoft-com:office:office" xmlns:oel="http://schemas.microsoft.com/office/2019/extlst" xmlns:r="http://schemas.openxmlformats.org/officeDocument/2006/relationships" xmlns:m="http://schemas.openxmlformats.org/officeDocument/2006/math" xmlns:v="urn:schemas-microsoft-com:vml" xmlns:wp14="http://schemas.microsoft.com/office/word/2010/wordprocessingDrawing" xmlns:wp="http://schemas.openxmlformats.org/drawingml/2006/wordprocessingDrawing" xmlns:w10="urn:schemas-microsoft-com:office:word" xmlns:w="http://schemas.openxmlformats.org/wordprocessingml/2006/main" xmlns:w14="http://schemas.microsoft.com/office/word/2010/wordml" xmlns:w15="http://schemas.microsoft.com/office/word/2012/wordml" xmlns:w16cex="http://schemas.microsoft.com/office/word/2018/wordml/cex" xmlns:w16cid="http://schemas.microsoft.com/office/word/2016/wordml/cid" xmlns:w16="http://schemas.microsoft.com/office/word/2018/wordml" xmlns:w16sdtdh="http://schemas.microsoft.com/office/word/2020/wordml/sdtdatahash" xmlns:w16se="http://schemas.microsoft.com/office/word/2015/wordml/symex" xmlns:wpg="http://schemas.microsoft.com/office/word/2010/wordprocessingGroup" xmlns:wpi="http://schemas.microsoft.com/office/word/2010/wordprocessingInk" xmlns:wne="http://schemas.microsoft.com/office/word/2006/wordml" xmlns:wps="http://schemas.microsoft.com/office/word/2010/wordprocessingShape" mc:Ignorable="w14 w15 w16se w16cid w16 w16cex w16sdtdh wp14">
+  <w:p>
+    <w:pPr>
+      <w:pStyle w:val="Encabezado"/>
+      <w:jc w:val="right"/>
+    </w:pPr>
+    <w:r>
+      <w:t xml:space="preserve">Angel Gabriel </w:t>
+    </w:r>
+    <w:proofErr w:type="spellStart"/>
+    <w:r>
+      <w:t>Legorrta</w:t>
+    </w:r>
+    <w:proofErr w:type="spellEnd"/>
+    <w:r>
+      <w:t xml:space="preserve"> González</w:t>
+    </w:r>
+  </w:p>
+</w:hdr>
 </file>
 
 <file path=word/styles.xml><?xml version="1.0" encoding="utf-8"?>
@@ -445,6 +762,50 @@
     <w:semiHidden/>
     <w:unhideWhenUsed/>
   </w:style>
+  <w:style w:type="paragraph" w:styleId="Encabezado">
+    <w:name w:val="header"/>
+    <w:basedOn w:val="Normal"/>
+    <w:link w:val="EncabezadoCar"/>
+    <w:uiPriority w:val="99"/>
+    <w:unhideWhenUsed/>
+    <w:rsid w:val="003D74EE"/>
+    <w:pPr>
+      <w:tabs>
+        <w:tab w:val="center" w:pos="4419"/>
+        <w:tab w:val="right" w:pos="8838"/>
+      </w:tabs>
+      <w:spacing w:after="0" w:line="240" w:lineRule="auto"/>
+    </w:pPr>
+  </w:style>
+  <w:style w:type="character" w:customStyle="1" w:styleId="EncabezadoCar">
+    <w:name w:val="Encabezado Car"/>
+    <w:basedOn w:val="Fuentedeprrafopredeter"/>
+    <w:link w:val="Encabezado"/>
+    <w:uiPriority w:val="99"/>
+    <w:rsid w:val="003D74EE"/>
+  </w:style>
+  <w:style w:type="paragraph" w:styleId="Piedepgina">
+    <w:name w:val="footer"/>
+    <w:basedOn w:val="Normal"/>
+    <w:link w:val="PiedepginaCar"/>
+    <w:uiPriority w:val="99"/>
+    <w:unhideWhenUsed/>
+    <w:rsid w:val="003D74EE"/>
+    <w:pPr>
+      <w:tabs>
+        <w:tab w:val="center" w:pos="4419"/>
+        <w:tab w:val="right" w:pos="8838"/>
+      </w:tabs>
+      <w:spacing w:after="0" w:line="240" w:lineRule="auto"/>
+    </w:pPr>
+  </w:style>
+  <w:style w:type="character" w:customStyle="1" w:styleId="PiedepginaCar">
+    <w:name w:val="Pie de página Car"/>
+    <w:basedOn w:val="Fuentedeprrafopredeter"/>
+    <w:link w:val="Piedepgina"/>
+    <w:uiPriority w:val="99"/>
+    <w:rsid w:val="003D74EE"/>
+  </w:style>
 </w:styles>
 </file>
 

</xml_diff>